<commit_message>
Se agrego la pregunta #4
</commit_message>
<xml_diff>
--- a/ANALISIS Y DESARROLLO DE SOFTWARE .docx
+++ b/ANALISIS Y DESARROLLO DE SOFTWARE .docx
@@ -348,10 +348,7 @@
         <w:t xml:space="preserve">RTA: </w:t>
       </w:r>
       <w:r>
-        <w:t>Un repositorio es como un tipo de biblioteca digital donde se almacenan, gestionan y difunden colecciones de recursos digitales, como documentos, archivos, imágenes, videos</w:t>
-      </w:r>
-      <w:r>
-        <w:t>, datos, o cualquier otro tipo de contenido digital. Estos repositorios están diseñados para organizar la información de manera eficiente y facilitar el acceso, la búsqueda y la recuperación de los recursos que contienen.</w:t>
+        <w:t>Un repositorio es como un tipo de biblioteca digital donde se almacenan, gestionan y difunden colecciones de recursos digitales, como documentos, archivos, imágenes, videos, datos, o cualquier otro tipo de contenido digital. Estos repositorios están diseñados para organizar la información de manera eficiente y facilitar el acceso, la búsqueda y la recuperación de los recursos que contienen.</w:t>
       </w:r>
     </w:p>
     <w:p>
@@ -362,13 +359,7 @@
         <w:t xml:space="preserve">Ejemplos: 1-ArXiv: </w:t>
       </w:r>
       <w:r>
-        <w:t>Es un repositor</w:t>
-      </w:r>
-      <w:r>
-        <w:t>io de pre publicaciones científicas de acceso abierto, principalmente en campos como física, matemáticas y ciencias de la computación. Los investigadores pueden compartir sus trabajos antes de que sean publicados en revistas tradicionales, lo que agiliza l</w:t>
-      </w:r>
-      <w:r>
-        <w:t>a difusión de nuevas ideas y fomenta la colaboración a nivel mundial.</w:t>
+        <w:t>Es un repositorio de pre publicaciones científicas de acceso abierto, principalmente en campos como física, matemáticas y ciencias de la computación. Los investigadores pueden compartir sus trabajos antes de que sean publicados en revistas tradicionales, lo que agiliza la difusión de nuevas ideas y fomenta la colaboración a nivel mundial.</w:t>
       </w:r>
     </w:p>
     <w:p>
@@ -379,10 +370,7 @@
         <w:t xml:space="preserve">2-PubMed Central (PMC): </w:t>
       </w:r>
       <w:r>
-        <w:t xml:space="preserve">Este repositorio digital gratuito almacena artículos académicos de texto completo en las áreas de biomedicina y ciencias de la vida. PMC facilita el acceso a una </w:t>
-      </w:r>
-      <w:r>
-        <w:t>vasta cantidad de literatura científica, lo que es fundamental para la investigación en el campo de la salud.</w:t>
+        <w:t>Este repositorio digital gratuito almacena artículos académicos de texto completo en las áreas de biomedicina y ciencias de la vida. PMC facilita el acceso a una vasta cantidad de literatura científica, lo que es fundamental para la investigación en el campo de la salud.</w:t>
       </w:r>
     </w:p>
     <w:p/>
@@ -424,10 +412,7 @@
         <w:t>RTA: Repositorio:</w:t>
       </w:r>
       <w:r>
-        <w:t xml:space="preserve"> Es el espacio donde se almacenan todos l</w:t>
-      </w:r>
-      <w:r>
-        <w:t>os archivos y el historial de cambios. Puede estar de manera local en tu máquina o en un servidor remoto.</w:t>
+        <w:t xml:space="preserve"> Es el espacio donde se almacenan todos los archivos y el historial de cambios. Puede estar de manera local en tu máquina o en un servidor remoto.</w:t>
       </w:r>
     </w:p>
     <w:p>
@@ -462,10 +447,7 @@
       </w:r>
       <w:proofErr w:type="spellEnd"/>
       <w:r>
-        <w:t xml:space="preserve"> incluye un mensaje descriptivo</w:t>
-      </w:r>
-      <w:r>
-        <w:t xml:space="preserve"> que indica qué cambios se hicieron.</w:t>
+        <w:t xml:space="preserve"> incluye un mensaje descriptivo que indica qué cambios se hicieron.</w:t>
       </w:r>
     </w:p>
     <w:p>
@@ -498,10 +480,7 @@
         <w:t>master</w:t>
       </w:r>
       <w:r>
-        <w:t>), pero puedes crear otras ramas para trabajar en nuevas características o correcciones sin af</w:t>
-      </w:r>
-      <w:r>
-        <w:t>ectar la rama principal.</w:t>
+        <w:t>), pero puedes crear otras ramas para trabajar en nuevas características o correcciones sin afectar la rama principal.</w:t>
       </w:r>
     </w:p>
     <w:p>
@@ -550,10 +529,7 @@
       </w:r>
       <w:proofErr w:type="spellEnd"/>
       <w:r>
-        <w:t>". Esto implica que los cambios están listos para ser confirmados, pero aún no han sido añadidos al historial del repositor</w:t>
-      </w:r>
-      <w:r>
-        <w:t>io.</w:t>
+        <w:t>". Esto implica que los cambios están listos para ser confirmados, pero aún no han sido añadidos al historial del repositorio.</w:t>
       </w:r>
     </w:p>
     <w:p>
@@ -603,10 +579,7 @@
         <w:t xml:space="preserve">: </w:t>
       </w:r>
       <w:r>
-        <w:t>A</w:t>
-      </w:r>
-      <w:r>
-        <w:t xml:space="preserve">ctualiza el repositorio local con los cambios más recientes del repositorio remoto. Combina dos acciones: </w:t>
+        <w:t xml:space="preserve">Actualiza el repositorio local con los cambios más recientes del repositorio remoto. Combina dos acciones: </w:t>
       </w:r>
       <w:proofErr w:type="spellStart"/>
       <w:r>
@@ -662,10 +635,7 @@
       </w:r>
       <w:proofErr w:type="spellEnd"/>
       <w:r>
-        <w:t>) al repositorio remoto, haciendo que estén disp</w:t>
-      </w:r>
-      <w:r>
-        <w:t>onibles para otros usuarios.</w:t>
+        <w:t>) al repositorio remoto, haciendo que estén disponibles para otros usuarios.</w:t>
       </w:r>
     </w:p>
     <w:p>
@@ -703,10 +673,7 @@
       </w:r>
       <w:proofErr w:type="spellEnd"/>
       <w:r>
-        <w:t xml:space="preserve"> o rama es</w:t>
-      </w:r>
-      <w:r>
-        <w:t>pecíficos. Esto te permite moverte entre diferentes puntos de desarrollo del proyecto.</w:t>
+        <w:t xml:space="preserve"> o rama específicos. Esto te permite moverte entre diferentes puntos de desarrollo del proyecto.</w:t>
       </w:r>
     </w:p>
     <w:p>
@@ -736,10 +703,7 @@
         <w:t xml:space="preserve">Tag: </w:t>
       </w:r>
       <w:r>
-        <w:t>Los tags son marcadores específicos que se coloca</w:t>
-      </w:r>
-      <w:r>
-        <w:t xml:space="preserve">n sobre un </w:t>
+        <w:t xml:space="preserve">Los tags son marcadores específicos que se colocan sobre un </w:t>
       </w:r>
       <w:proofErr w:type="spellStart"/>
       <w:r>
@@ -776,20 +740,20 @@
         <w:rPr>
           <w:b/>
         </w:rPr>
+        <w:t>3. ¿</w:t>
+      </w:r>
+      <w:r>
+        <w:t>Mencione con sus propias palabras las ventajas que tiene GIT frente a otros proveedores de</w:t>
+      </w:r>
+    </w:p>
+    <w:p>
+      <w:pPr>
+        <w:rPr>
+          <w:b/>
+        </w:rPr>
+      </w:pPr>
+      <w:r>
         <w:lastRenderedPageBreak/>
-        <w:t>3. ¿</w:t>
-      </w:r>
-      <w:r>
-        <w:t>Mencione con sus propias palabras las ventajas que tiene GIT frente a otros proveedores de</w:t>
-      </w:r>
-    </w:p>
-    <w:p>
-      <w:pPr>
-        <w:rPr>
-          <w:b/>
-        </w:rPr>
-      </w:pPr>
-      <w:r>
         <w:t>repositorios</w:t>
       </w:r>
       <w:r>
@@ -807,10 +771,7 @@
         <w:t xml:space="preserve">RTA: </w:t>
       </w:r>
       <w:r>
-        <w:t>GIT tiene muchas ventajas las cuales son la flexibilidad y la autonomía ya que con esta herramienta podemos trabajar donde queramos cuando queramo</w:t>
-      </w:r>
-      <w:r>
-        <w:t>s y como queramos depende de las necesidades de cada usuario.</w:t>
+        <w:t>GIT tiene muchas ventajas las cuales son la flexibilidad y la autonomía ya que con esta herramienta podemos trabajar donde queramos cuando queramos y como queramos depende de las necesidades de cada usuario.</w:t>
       </w:r>
     </w:p>
     <w:p>
@@ -836,10 +797,7 @@
     </w:p>
     <w:p>
       <w:r>
-        <w:t>Aparte cuenta con ramas y facilita la creación y manejo de estas lo que permite trabajar en nuevas c</w:t>
-      </w:r>
-      <w:r>
-        <w:t>aracterísticas o correcciones sin afectar el código principal.</w:t>
+        <w:t>Aparte cuenta con ramas y facilita la creación y manejo de estas lo que permite trabajar en nuevas características o correcciones sin afectar el código principal.</w:t>
       </w:r>
     </w:p>
     <w:p>
@@ -862,13 +820,485 @@
       </w:r>
       <w:proofErr w:type="spellEnd"/>
       <w:r>
-        <w:t xml:space="preserve"> importantes ventajas es el control detallado sobre los cambios y permite ver el historial de versiones de manera detallada, facilitando la auditoría y el seguimiento</w:t>
-      </w:r>
-      <w:r>
-        <w:t xml:space="preserve"> del trabajo.</w:t>
+        <w:t xml:space="preserve"> importantes ventajas es el control detallado sobre los cambios y permite ver el historial de versiones de manera detallada, facilitando la auditoría y el seguimiento del trabajo.</w:t>
       </w:r>
     </w:p>
     <w:p/>
+    <w:p>
+      <w:r>
+        <w:rPr>
+          <w:b/>
+        </w:rPr>
+        <w:t>4.</w:t>
+      </w:r>
+      <w:r>
+        <w:t xml:space="preserve"> Mencione por lo menos 5 ejemplos de los comandos básicos que se usan en GIT.</w:t>
+      </w:r>
+    </w:p>
+    <w:p>
+      <w:r>
+        <w:rPr>
+          <w:b/>
+        </w:rPr>
+        <w:t>RTA: -</w:t>
+      </w:r>
+      <w:proofErr w:type="spellStart"/>
+      <w:r>
+        <w:rPr>
+          <w:rFonts w:ascii="Roboto Mono" w:eastAsia="Roboto Mono" w:hAnsi="Roboto Mono" w:cs="Roboto Mono"/>
+          <w:b/>
+          <w:color w:val="188038"/>
+        </w:rPr>
+        <w:t>git</w:t>
+      </w:r>
+      <w:proofErr w:type="spellEnd"/>
+      <w:r>
+        <w:rPr>
+          <w:rFonts w:ascii="Roboto Mono" w:eastAsia="Roboto Mono" w:hAnsi="Roboto Mono" w:cs="Roboto Mono"/>
+          <w:b/>
+          <w:color w:val="188038"/>
+        </w:rPr>
+        <w:t xml:space="preserve"> </w:t>
+      </w:r>
+      <w:proofErr w:type="spellStart"/>
+      <w:r>
+        <w:rPr>
+          <w:rFonts w:ascii="Roboto Mono" w:eastAsia="Roboto Mono" w:hAnsi="Roboto Mono" w:cs="Roboto Mono"/>
+          <w:b/>
+          <w:color w:val="188038"/>
+        </w:rPr>
+        <w:t>init</w:t>
+      </w:r>
+      <w:proofErr w:type="spellEnd"/>
+      <w:r>
+        <w:rPr>
+          <w:b/>
+        </w:rPr>
+        <w:t>:</w:t>
+      </w:r>
+      <w:r>
+        <w:t xml:space="preserve"> Inicializa un nuevo repositorio de Git en el directorio actual.</w:t>
+      </w:r>
+    </w:p>
+    <w:p>
+      <w:pPr>
+        <w:rPr>
+          <w:rFonts w:ascii="Roboto Mono" w:eastAsia="Roboto Mono" w:hAnsi="Roboto Mono" w:cs="Roboto Mono"/>
+          <w:color w:val="188038"/>
+        </w:rPr>
+      </w:pPr>
+      <w:r>
+        <w:t xml:space="preserve">Ejemplo: </w:t>
+      </w:r>
+      <w:proofErr w:type="spellStart"/>
+      <w:r>
+        <w:rPr>
+          <w:rFonts w:ascii="Roboto Mono" w:eastAsia="Roboto Mono" w:hAnsi="Roboto Mono" w:cs="Roboto Mono"/>
+          <w:color w:val="188038"/>
+        </w:rPr>
+        <w:t>git</w:t>
+      </w:r>
+      <w:proofErr w:type="spellEnd"/>
+      <w:r>
+        <w:rPr>
+          <w:rFonts w:ascii="Roboto Mono" w:eastAsia="Roboto Mono" w:hAnsi="Roboto Mono" w:cs="Roboto Mono"/>
+          <w:color w:val="188038"/>
+        </w:rPr>
+        <w:t xml:space="preserve"> </w:t>
+      </w:r>
+      <w:proofErr w:type="spellStart"/>
+      <w:r>
+        <w:rPr>
+          <w:rFonts w:ascii="Roboto Mono" w:eastAsia="Roboto Mono" w:hAnsi="Roboto Mono" w:cs="Roboto Mono"/>
+          <w:color w:val="188038"/>
+        </w:rPr>
+        <w:t>init</w:t>
+      </w:r>
+      <w:proofErr w:type="spellEnd"/>
+    </w:p>
+    <w:p>
+      <w:r>
+        <w:rPr>
+          <w:rFonts w:ascii="Roboto Mono" w:eastAsia="Roboto Mono" w:hAnsi="Roboto Mono" w:cs="Roboto Mono"/>
+          <w:b/>
+          <w:color w:val="188038"/>
+        </w:rPr>
+        <w:t>-</w:t>
+      </w:r>
+      <w:proofErr w:type="spellStart"/>
+      <w:r>
+        <w:rPr>
+          <w:rFonts w:ascii="Roboto Mono" w:eastAsia="Roboto Mono" w:hAnsi="Roboto Mono" w:cs="Roboto Mono"/>
+          <w:b/>
+          <w:color w:val="188038"/>
+        </w:rPr>
+        <w:t>git</w:t>
+      </w:r>
+      <w:proofErr w:type="spellEnd"/>
+      <w:r>
+        <w:rPr>
+          <w:rFonts w:ascii="Roboto Mono" w:eastAsia="Roboto Mono" w:hAnsi="Roboto Mono" w:cs="Roboto Mono"/>
+          <w:b/>
+          <w:color w:val="188038"/>
+        </w:rPr>
+        <w:t xml:space="preserve"> clone</w:t>
+      </w:r>
+      <w:r>
+        <w:rPr>
+          <w:b/>
+        </w:rPr>
+        <w:t>:</w:t>
+      </w:r>
+      <w:r>
+        <w:t xml:space="preserve"> Clona un repositorio existente (desde una URL) en tu máquina local.</w:t>
+      </w:r>
+    </w:p>
+    <w:p>
+      <w:pPr>
+        <w:rPr>
+          <w:rFonts w:ascii="Roboto Mono" w:eastAsia="Roboto Mono" w:hAnsi="Roboto Mono" w:cs="Roboto Mono"/>
+          <w:color w:val="188038"/>
+        </w:rPr>
+      </w:pPr>
+      <w:r>
+        <w:t xml:space="preserve">Ejemplo: </w:t>
+      </w:r>
+      <w:proofErr w:type="spellStart"/>
+      <w:r>
+        <w:rPr>
+          <w:rFonts w:ascii="Roboto Mono" w:eastAsia="Roboto Mono" w:hAnsi="Roboto Mono" w:cs="Roboto Mono"/>
+          <w:color w:val="188038"/>
+        </w:rPr>
+        <w:t>git</w:t>
+      </w:r>
+      <w:proofErr w:type="spellEnd"/>
+      <w:r>
+        <w:rPr>
+          <w:rFonts w:ascii="Roboto Mono" w:eastAsia="Roboto Mono" w:hAnsi="Roboto Mono" w:cs="Roboto Mono"/>
+          <w:color w:val="188038"/>
+        </w:rPr>
+        <w:t xml:space="preserve"> clone https://github.com/usuario/repo.git</w:t>
+      </w:r>
+    </w:p>
+    <w:p>
+      <w:r>
+        <w:rPr>
+          <w:rFonts w:ascii="Roboto Mono" w:eastAsia="Roboto Mono" w:hAnsi="Roboto Mono" w:cs="Roboto Mono"/>
+          <w:b/>
+          <w:color w:val="188038"/>
+        </w:rPr>
+        <w:t>-</w:t>
+      </w:r>
+      <w:proofErr w:type="spellStart"/>
+      <w:r>
+        <w:rPr>
+          <w:rFonts w:ascii="Roboto Mono" w:eastAsia="Roboto Mono" w:hAnsi="Roboto Mono" w:cs="Roboto Mono"/>
+          <w:b/>
+          <w:color w:val="188038"/>
+        </w:rPr>
+        <w:t>git</w:t>
+      </w:r>
+      <w:proofErr w:type="spellEnd"/>
+      <w:r>
+        <w:rPr>
+          <w:rFonts w:ascii="Roboto Mono" w:eastAsia="Roboto Mono" w:hAnsi="Roboto Mono" w:cs="Roboto Mono"/>
+          <w:b/>
+          <w:color w:val="188038"/>
+        </w:rPr>
+        <w:t xml:space="preserve"> </w:t>
+      </w:r>
+      <w:proofErr w:type="spellStart"/>
+      <w:r>
+        <w:rPr>
+          <w:rFonts w:ascii="Roboto Mono" w:eastAsia="Roboto Mono" w:hAnsi="Roboto Mono" w:cs="Roboto Mono"/>
+          <w:b/>
+          <w:color w:val="188038"/>
+        </w:rPr>
+        <w:t>add</w:t>
+      </w:r>
+      <w:proofErr w:type="spellEnd"/>
+      <w:r>
+        <w:rPr>
+          <w:b/>
+        </w:rPr>
+        <w:t>:</w:t>
+      </w:r>
+      <w:r>
+        <w:t xml:space="preserve"> Agrega cambios al área de preparación (</w:t>
+      </w:r>
+      <w:proofErr w:type="spellStart"/>
+      <w:r>
+        <w:t>staging</w:t>
+      </w:r>
+      <w:proofErr w:type="spellEnd"/>
+      <w:r>
+        <w:t xml:space="preserve"> </w:t>
+      </w:r>
+      <w:proofErr w:type="spellStart"/>
+      <w:r>
+        <w:t>area</w:t>
+      </w:r>
+      <w:proofErr w:type="spellEnd"/>
+      <w:r>
+        <w:t>) para ser confirmados.</w:t>
+      </w:r>
+    </w:p>
+    <w:p>
+      <w:pPr>
+        <w:rPr>
+          <w:rFonts w:ascii="Roboto Mono" w:eastAsia="Roboto Mono" w:hAnsi="Roboto Mono" w:cs="Roboto Mono"/>
+          <w:color w:val="188038"/>
+        </w:rPr>
+      </w:pPr>
+      <w:r>
+        <w:t xml:space="preserve">Ejemplo: </w:t>
+      </w:r>
+      <w:proofErr w:type="spellStart"/>
+      <w:r>
+        <w:rPr>
+          <w:rFonts w:ascii="Roboto Mono" w:eastAsia="Roboto Mono" w:hAnsi="Roboto Mono" w:cs="Roboto Mono"/>
+          <w:color w:val="188038"/>
+        </w:rPr>
+        <w:t>git</w:t>
+      </w:r>
+      <w:proofErr w:type="spellEnd"/>
+      <w:r>
+        <w:rPr>
+          <w:rFonts w:ascii="Roboto Mono" w:eastAsia="Roboto Mono" w:hAnsi="Roboto Mono" w:cs="Roboto Mono"/>
+          <w:color w:val="188038"/>
+        </w:rPr>
+        <w:t xml:space="preserve"> </w:t>
+      </w:r>
+      <w:proofErr w:type="spellStart"/>
+      <w:r>
+        <w:rPr>
+          <w:rFonts w:ascii="Roboto Mono" w:eastAsia="Roboto Mono" w:hAnsi="Roboto Mono" w:cs="Roboto Mono"/>
+          <w:color w:val="188038"/>
+        </w:rPr>
+        <w:t>add</w:t>
+      </w:r>
+      <w:proofErr w:type="spellEnd"/>
+      <w:r>
+        <w:rPr>
+          <w:rFonts w:ascii="Roboto Mono" w:eastAsia="Roboto Mono" w:hAnsi="Roboto Mono" w:cs="Roboto Mono"/>
+          <w:color w:val="188038"/>
+        </w:rPr>
+        <w:t xml:space="preserve"> archivo.txt</w:t>
+      </w:r>
+    </w:p>
+    <w:p>
+      <w:r>
+        <w:rPr>
+          <w:rFonts w:ascii="Roboto Mono" w:eastAsia="Roboto Mono" w:hAnsi="Roboto Mono" w:cs="Roboto Mono"/>
+          <w:b/>
+          <w:color w:val="188038"/>
+        </w:rPr>
+        <w:t>-</w:t>
+      </w:r>
+      <w:proofErr w:type="spellStart"/>
+      <w:r>
+        <w:rPr>
+          <w:rFonts w:ascii="Roboto Mono" w:eastAsia="Roboto Mono" w:hAnsi="Roboto Mono" w:cs="Roboto Mono"/>
+          <w:b/>
+          <w:color w:val="188038"/>
+        </w:rPr>
+        <w:t>git</w:t>
+      </w:r>
+      <w:proofErr w:type="spellEnd"/>
+      <w:r>
+        <w:rPr>
+          <w:rFonts w:ascii="Roboto Mono" w:eastAsia="Roboto Mono" w:hAnsi="Roboto Mono" w:cs="Roboto Mono"/>
+          <w:b/>
+          <w:color w:val="188038"/>
+        </w:rPr>
+        <w:t xml:space="preserve"> </w:t>
+      </w:r>
+      <w:proofErr w:type="spellStart"/>
+      <w:r>
+        <w:rPr>
+          <w:rFonts w:ascii="Roboto Mono" w:eastAsia="Roboto Mono" w:hAnsi="Roboto Mono" w:cs="Roboto Mono"/>
+          <w:b/>
+          <w:color w:val="188038"/>
+        </w:rPr>
+        <w:t>commit</w:t>
+      </w:r>
+      <w:proofErr w:type="spellEnd"/>
+      <w:r>
+        <w:rPr>
+          <w:b/>
+        </w:rPr>
+        <w:t xml:space="preserve">: </w:t>
+      </w:r>
+      <w:r>
+        <w:t>Confirma los cambios añadidos al área de preparación, creando un nuevo registro en el historial del repositorio.</w:t>
+      </w:r>
+    </w:p>
+    <w:p>
+      <w:pPr>
+        <w:rPr>
+          <w:rFonts w:ascii="Roboto Mono" w:eastAsia="Roboto Mono" w:hAnsi="Roboto Mono" w:cs="Roboto Mono"/>
+          <w:color w:val="188038"/>
+        </w:rPr>
+      </w:pPr>
+      <w:r>
+        <w:t xml:space="preserve">Ejemplo: </w:t>
+      </w:r>
+      <w:proofErr w:type="spellStart"/>
+      <w:r>
+        <w:rPr>
+          <w:rFonts w:ascii="Roboto Mono" w:eastAsia="Roboto Mono" w:hAnsi="Roboto Mono" w:cs="Roboto Mono"/>
+          <w:color w:val="188038"/>
+        </w:rPr>
+        <w:t>git</w:t>
+      </w:r>
+      <w:proofErr w:type="spellEnd"/>
+      <w:r>
+        <w:rPr>
+          <w:rFonts w:ascii="Roboto Mono" w:eastAsia="Roboto Mono" w:hAnsi="Roboto Mono" w:cs="Roboto Mono"/>
+          <w:color w:val="188038"/>
+        </w:rPr>
+        <w:t xml:space="preserve"> </w:t>
+      </w:r>
+      <w:proofErr w:type="spellStart"/>
+      <w:r>
+        <w:rPr>
+          <w:rFonts w:ascii="Roboto Mono" w:eastAsia="Roboto Mono" w:hAnsi="Roboto Mono" w:cs="Roboto Mono"/>
+          <w:color w:val="188038"/>
+        </w:rPr>
+        <w:t>commit</w:t>
+      </w:r>
+      <w:proofErr w:type="spellEnd"/>
+      <w:r>
+        <w:rPr>
+          <w:rFonts w:ascii="Roboto Mono" w:eastAsia="Roboto Mono" w:hAnsi="Roboto Mono" w:cs="Roboto Mono"/>
+          <w:color w:val="188038"/>
+        </w:rPr>
+        <w:t xml:space="preserve"> -m "Mensaje de confirmación"</w:t>
+      </w:r>
+    </w:p>
+    <w:p>
+      <w:r>
+        <w:rPr>
+          <w:rFonts w:ascii="Roboto Mono" w:eastAsia="Roboto Mono" w:hAnsi="Roboto Mono" w:cs="Roboto Mono"/>
+          <w:b/>
+          <w:color w:val="188038"/>
+        </w:rPr>
+        <w:t>-</w:t>
+      </w:r>
+      <w:proofErr w:type="spellStart"/>
+      <w:r>
+        <w:rPr>
+          <w:rFonts w:ascii="Roboto Mono" w:eastAsia="Roboto Mono" w:hAnsi="Roboto Mono" w:cs="Roboto Mono"/>
+          <w:b/>
+          <w:color w:val="188038"/>
+        </w:rPr>
+        <w:t>git</w:t>
+      </w:r>
+      <w:proofErr w:type="spellEnd"/>
+      <w:r>
+        <w:rPr>
+          <w:rFonts w:ascii="Roboto Mono" w:eastAsia="Roboto Mono" w:hAnsi="Roboto Mono" w:cs="Roboto Mono"/>
+          <w:b/>
+          <w:color w:val="188038"/>
+        </w:rPr>
+        <w:t xml:space="preserve"> </w:t>
+      </w:r>
+      <w:proofErr w:type="spellStart"/>
+      <w:r>
+        <w:rPr>
+          <w:rFonts w:ascii="Roboto Mono" w:eastAsia="Roboto Mono" w:hAnsi="Roboto Mono" w:cs="Roboto Mono"/>
+          <w:b/>
+          <w:color w:val="188038"/>
+        </w:rPr>
+        <w:t>push</w:t>
+      </w:r>
+      <w:proofErr w:type="spellEnd"/>
+      <w:r>
+        <w:rPr>
+          <w:b/>
+        </w:rPr>
+        <w:t>:</w:t>
+      </w:r>
+      <w:r>
+        <w:t xml:space="preserve"> Envía los </w:t>
+      </w:r>
+      <w:proofErr w:type="spellStart"/>
+      <w:r>
+        <w:t>commits</w:t>
+      </w:r>
+      <w:proofErr w:type="spellEnd"/>
+      <w:r>
+        <w:t xml:space="preserve"> locales al repositorio remoto, actualizando el código en el servidor.</w:t>
+      </w:r>
+    </w:p>
+    <w:p>
+      <w:pPr>
+        <w:rPr>
+          <w:rFonts w:ascii="Roboto Mono" w:eastAsia="Roboto Mono" w:hAnsi="Roboto Mono" w:cs="Roboto Mono"/>
+          <w:color w:val="188038"/>
+        </w:rPr>
+      </w:pPr>
+      <w:r>
+        <w:t xml:space="preserve">Ejemplo: </w:t>
+      </w:r>
+      <w:proofErr w:type="spellStart"/>
+      <w:r>
+        <w:rPr>
+          <w:rFonts w:ascii="Roboto Mono" w:eastAsia="Roboto Mono" w:hAnsi="Roboto Mono" w:cs="Roboto Mono"/>
+          <w:color w:val="188038"/>
+        </w:rPr>
+        <w:t>git</w:t>
+      </w:r>
+      <w:proofErr w:type="spellEnd"/>
+      <w:r>
+        <w:rPr>
+          <w:rFonts w:ascii="Roboto Mono" w:eastAsia="Roboto Mono" w:hAnsi="Roboto Mono" w:cs="Roboto Mono"/>
+          <w:color w:val="188038"/>
+        </w:rPr>
+        <w:t xml:space="preserve"> </w:t>
+      </w:r>
+      <w:proofErr w:type="spellStart"/>
+      <w:r>
+        <w:rPr>
+          <w:rFonts w:ascii="Roboto Mono" w:eastAsia="Roboto Mono" w:hAnsi="Roboto Mono" w:cs="Roboto Mono"/>
+          <w:color w:val="188038"/>
+        </w:rPr>
+        <w:t>push</w:t>
+      </w:r>
+      <w:proofErr w:type="spellEnd"/>
+      <w:r>
+        <w:rPr>
+          <w:rFonts w:ascii="Roboto Mono" w:eastAsia="Roboto Mono" w:hAnsi="Roboto Mono" w:cs="Roboto Mono"/>
+          <w:color w:val="188038"/>
+        </w:rPr>
+        <w:t xml:space="preserve"> </w:t>
+      </w:r>
+      <w:proofErr w:type="spellStart"/>
+      <w:r>
+        <w:rPr>
+          <w:rFonts w:ascii="Roboto Mono" w:eastAsia="Roboto Mono" w:hAnsi="Roboto Mono" w:cs="Roboto Mono"/>
+          <w:color w:val="188038"/>
+        </w:rPr>
+        <w:t>origin</w:t>
+      </w:r>
+      <w:proofErr w:type="spellEnd"/>
+      <w:r>
+        <w:rPr>
+          <w:rFonts w:ascii="Roboto Mono" w:eastAsia="Roboto Mono" w:hAnsi="Roboto Mono" w:cs="Roboto Mono"/>
+          <w:color w:val="188038"/>
+        </w:rPr>
+        <w:t xml:space="preserve"> </w:t>
+      </w:r>
+      <w:proofErr w:type="spellStart"/>
+      <w:r>
+        <w:rPr>
+          <w:rFonts w:ascii="Roboto Mono" w:eastAsia="Roboto Mono" w:hAnsi="Roboto Mono" w:cs="Roboto Mono"/>
+          <w:color w:val="188038"/>
+        </w:rPr>
+        <w:t>main</w:t>
+      </w:r>
+      <w:proofErr w:type="spellEnd"/>
+    </w:p>
     <w:p/>
     <w:sectPr>
       <w:headerReference w:type="default" r:id="rId7"/>

</xml_diff>